<commit_message>
Fixed log in + added selenium
Fixed log in + added selenium. Selenium is a powerful tool used for automating browsers, enabling developers to automate web applications for testing purposes, web scraping, or to perform repetitive tasks efficiently.
</commit_message>
<xml_diff>
--- a/DharmawheelScraper/Dharmawheel Post Scraper User Guide.docx
+++ b/DharmawheelScraper/Dharmawheel Post Scraper User Guide.docx
@@ -232,7 +232,6 @@
           <w:szCs w:val="21"/>
         </w:rPr>
       </w:pPr>
-      <w:proofErr w:type="spellStart"/>
       <w:r>
         <w:rPr>
           <w:rFonts w:ascii="Segoe UI" w:hAnsi="Segoe UI" w:cs="Segoe UI"/>
@@ -250,17 +249,7 @@
           <w:sz w:val="21"/>
           <w:szCs w:val="21"/>
         </w:rPr>
-        <w:t>Copy</w:t>
-      </w:r>
-      <w:proofErr w:type="spellEnd"/>
-      <w:r>
-        <w:rPr>
-          <w:rFonts w:ascii="Segoe UI" w:hAnsi="Segoe UI" w:cs="Segoe UI"/>
-          <w:color w:val="374151"/>
-          <w:sz w:val="21"/>
-          <w:szCs w:val="21"/>
-        </w:rPr>
-        <w:t xml:space="preserve"> code</w:t>
+        <w:t>Copy code</w:t>
       </w:r>
     </w:p>
     <w:p>
@@ -287,27 +276,7 @@
           <w:color w:val="FFFFFF"/>
           <w:bdr w:val="single" w:sz="2" w:space="1" w:color="D9D9E3" w:frame="1"/>
         </w:rPr>
-        <w:t xml:space="preserve">dotnet </w:t>
-      </w:r>
-      <w:proofErr w:type="gramStart"/>
-      <w:r>
-        <w:rPr>
-          <w:rStyle w:val="HTMLCode"/>
-          <w:rFonts w:ascii="inherit" w:hAnsi="inherit"/>
-          <w:color w:val="FFFFFF"/>
-          <w:bdr w:val="single" w:sz="2" w:space="1" w:color="D9D9E3" w:frame="1"/>
-        </w:rPr>
-        <w:t>run</w:t>
-      </w:r>
-      <w:proofErr w:type="gramEnd"/>
-      <w:r>
-        <w:rPr>
-          <w:rStyle w:val="HTMLCode"/>
-          <w:rFonts w:ascii="inherit" w:hAnsi="inherit"/>
-          <w:color w:val="FFFFFF"/>
-          <w:bdr w:val="single" w:sz="2" w:space="1" w:color="D9D9E3" w:frame="1"/>
-        </w:rPr>
-        <w:t xml:space="preserve"> </w:t>
+        <w:t xml:space="preserve">dotnet run </w:t>
       </w:r>
     </w:p>
     <w:p>
@@ -637,7 +606,6 @@
           <w:color w:val="374151"/>
         </w:rPr>
       </w:pPr>
-      <w:proofErr w:type="spellStart"/>
       <w:r>
         <w:rPr>
           <w:rStyle w:val="HTMLCode"/>
@@ -651,7 +619,6 @@
         </w:rPr>
         <w:t>AuthorName</w:t>
       </w:r>
-      <w:proofErr w:type="spellEnd"/>
       <w:r>
         <w:rPr>
           <w:rFonts w:ascii="Segoe UI" w:hAnsi="Segoe UI" w:cs="Segoe UI"/>
@@ -679,7 +646,6 @@
           <w:color w:val="374151"/>
         </w:rPr>
       </w:pPr>
-      <w:proofErr w:type="spellStart"/>
       <w:r>
         <w:rPr>
           <w:rStyle w:val="HTMLCode"/>
@@ -693,7 +659,6 @@
         </w:rPr>
         <w:t>AuthorId</w:t>
       </w:r>
-      <w:proofErr w:type="spellEnd"/>
       <w:r>
         <w:rPr>
           <w:rFonts w:ascii="Segoe UI" w:hAnsi="Segoe UI" w:cs="Segoe UI"/>
@@ -723,9 +688,8 @@
           <w:rFonts w:ascii="Segoe UI" w:hAnsi="Segoe UI" w:cs="Segoe UI"/>
           <w:color w:val="374151"/>
         </w:rPr>
-        <w:t xml:space="preserve">The login credentials used for DharmaWheel.net are hardcoded in the </w:t>
-      </w:r>
-      <w:proofErr w:type="spellStart"/>
+        <w:t xml:space="preserve">The login credentials used for DharmaWheel.net are hardcoded. If you want to use a different account, change the </w:t>
+      </w:r>
       <w:r>
         <w:rPr>
           <w:rStyle w:val="HTMLCode"/>
@@ -737,15 +701,14 @@
           <w:szCs w:val="21"/>
           <w:bdr w:val="single" w:sz="2" w:space="0" w:color="D9D9E3" w:frame="1"/>
         </w:rPr>
-        <w:t>loginData</w:t>
-      </w:r>
-      <w:proofErr w:type="spellEnd"/>
-      <w:r>
-        <w:rPr>
-          <w:rFonts w:ascii="Segoe UI" w:hAnsi="Segoe UI" w:cs="Segoe UI"/>
-          <w:color w:val="374151"/>
-        </w:rPr>
-        <w:t xml:space="preserve"> object. If you want to use a different account, change the </w:t>
+        <w:t>username</w:t>
+      </w:r>
+      <w:r>
+        <w:rPr>
+          <w:rFonts w:ascii="Segoe UI" w:hAnsi="Segoe UI" w:cs="Segoe UI"/>
+          <w:color w:val="374151"/>
+        </w:rPr>
+        <w:t xml:space="preserve"> and </w:t>
       </w:r>
       <w:r>
         <w:rPr>
@@ -758,34 +721,63 @@
           <w:szCs w:val="21"/>
           <w:bdr w:val="single" w:sz="2" w:space="0" w:color="D9D9E3" w:frame="1"/>
         </w:rPr>
-        <w:t>username</w:t>
-      </w:r>
-      <w:r>
-        <w:rPr>
-          <w:rFonts w:ascii="Segoe UI" w:hAnsi="Segoe UI" w:cs="Segoe UI"/>
-          <w:color w:val="374151"/>
-        </w:rPr>
-        <w:t xml:space="preserve"> and </w:t>
-      </w:r>
-      <w:r>
-        <w:rPr>
-          <w:rStyle w:val="HTMLCode"/>
-          <w:rFonts w:ascii="Ubuntu Mono" w:hAnsi="Ubuntu Mono"/>
+        <w:t>password</w:t>
+      </w:r>
+      <w:r>
+        <w:rPr>
+          <w:rFonts w:ascii="Segoe UI" w:hAnsi="Segoe UI" w:cs="Segoe UI"/>
+          <w:color w:val="374151"/>
+        </w:rPr>
+        <w:t xml:space="preserve"> fields to your own username and password.</w:t>
+      </w:r>
+    </w:p>
+    <w:p>
+      <w:pPr>
+        <w:pStyle w:val="NormalWeb"/>
+        <w:pBdr>
+          <w:top w:val="single" w:sz="2" w:space="0" w:color="D9D9E3"/>
+          <w:left w:val="single" w:sz="2" w:space="0" w:color="D9D9E3"/>
+          <w:bottom w:val="single" w:sz="2" w:space="0" w:color="D9D9E3"/>
+          <w:right w:val="single" w:sz="2" w:space="0" w:color="D9D9E3"/>
+        </w:pBdr>
+        <w:shd w:val="clear" w:color="auto" w:fill="F7F7F8"/>
+        <w:spacing w:before="300" w:beforeAutospacing="0" w:after="300" w:afterAutospacing="0"/>
+        <w:rPr>
+          <w:rFonts w:ascii="Segoe UI" w:hAnsi="Segoe UI" w:cs="Segoe UI"/>
           <w:b/>
           <w:bCs/>
           <w:color w:val="374151"/>
-          <w:sz w:val="21"/>
-          <w:szCs w:val="21"/>
-          <w:bdr w:val="single" w:sz="2" w:space="0" w:color="D9D9E3" w:frame="1"/>
-        </w:rPr>
-        <w:t>password</w:t>
-      </w:r>
-      <w:r>
-        <w:rPr>
-          <w:rFonts w:ascii="Segoe UI" w:hAnsi="Segoe UI" w:cs="Segoe UI"/>
-          <w:color w:val="374151"/>
-        </w:rPr>
-        <w:t xml:space="preserve"> fields to your own username and password.</w:t>
+        </w:rPr>
+      </w:pPr>
+      <w:r>
+        <w:rPr>
+          <w:rFonts w:ascii="Segoe UI" w:hAnsi="Segoe UI" w:cs="Segoe UI"/>
+          <w:b/>
+          <w:bCs/>
+          <w:color w:val="374151"/>
+          <w:shd w:val="clear" w:color="auto" w:fill="F7F7F8"/>
+        </w:rPr>
+        <w:t>Please be aware that with new accounts on the Dharmawheel platform</w:t>
+      </w:r>
+      <w:r>
+        <w:rPr>
+          <w:rFonts w:ascii="Segoe UI" w:hAnsi="Segoe UI" w:cs="Segoe UI"/>
+          <w:b/>
+          <w:bCs/>
+          <w:color w:val="374151"/>
+          <w:shd w:val="clear" w:color="auto" w:fill="F7F7F8"/>
+        </w:rPr>
+        <w:t xml:space="preserve"> such as “nyingje”,</w:t>
+      </w:r>
+      <w:r>
+        <w:rPr>
+          <w:rFonts w:ascii="Segoe UI" w:hAnsi="Segoe UI" w:cs="Segoe UI"/>
+          <w:b/>
+          <w:bCs/>
+          <w:color w:val="374151"/>
+          <w:shd w:val="clear" w:color="auto" w:fill="F7F7F8"/>
+        </w:rPr>
+        <w:t xml:space="preserve"> there may be limitations on scraping the most recent posts from the same day. This limitation seems to be tied to the age and activity level of the account used for scraping. It appears that the platform places restrictions on viewing same-day posts for newer accounts, possibly to limit automated activity or to encourage engagement with the community. As such, you may only be able to scrape posts from previous days with a new account. If you need to scrape posts from the same day, you may need to use an older account that has some level of activity. Please make sure to respect the platform's guidelines and terms of use when using this scraping tool.</w:t>
       </w:r>
     </w:p>
     <w:p>
@@ -830,23 +822,8 @@
           <w:rFonts w:ascii="Segoe UI" w:hAnsi="Segoe UI" w:cs="Segoe UI"/>
           <w:color w:val="374151"/>
         </w:rPr>
-        <w:t xml:space="preserve">If you encounter any issues while running the program, check the console output for error messages. If you see a message </w:t>
-      </w:r>
-      <w:proofErr w:type="gramStart"/>
-      <w:r>
-        <w:rPr>
-          <w:rFonts w:ascii="Segoe UI" w:hAnsi="Segoe UI" w:cs="Segoe UI"/>
-          <w:color w:val="374151"/>
-        </w:rPr>
-        <w:t>saying</w:t>
-      </w:r>
-      <w:proofErr w:type="gramEnd"/>
-      <w:r>
-        <w:rPr>
-          <w:rFonts w:ascii="Segoe UI" w:hAnsi="Segoe UI" w:cs="Segoe UI"/>
-          <w:color w:val="374151"/>
-        </w:rPr>
-        <w:t xml:space="preserve"> "Error fetching post page", it means that the program had trouble loading a page. This could be due to a temporary issue with the site or with your internet connection. Try running the program again later.</w:t>
+        <w:lastRenderedPageBreak/>
+        <w:t>If you encounter any issues while running the program, check the console output for error messages. If you see a message saying "Error fetching post page", it means that the program had trouble loading a page. This could be due to a temporary issue with the site or with your internet connection. Try running the program again later.</w:t>
       </w:r>
     </w:p>
     <w:p>

</xml_diff>